<commit_message>
closed all html tags
</commit_message>
<xml_diff>
--- a/User Flows/Add or Edit Category.docx
+++ b/User Flows/Add or Edit Category.docx
@@ -2,7 +2,635 @@
 <file path=word/document.xml><?xml version="1.0" encoding="utf-8"?>
 <w:document xmlns:wpc="http://schemas.microsoft.com/office/word/2010/wordprocessingCanvas" xmlns:cx="http://schemas.microsoft.com/office/drawing/2014/chartex" xmlns:cx1="http://schemas.microsoft.com/office/drawing/2015/9/8/chartex" xmlns:cx2="http://schemas.microsoft.com/office/drawing/2015/10/21/chartex" xmlns:cx3="http://schemas.microsoft.com/office/drawing/2016/5/9/chartex" xmlns:cx4="http://schemas.microsoft.com/office/drawing/2016/5/10/chartex" xmlns:cx5="http://schemas.microsoft.com/office/drawing/2016/5/11/chartex" xmlns:cx6="http://schemas.microsoft.com/office/drawing/2016/5/12/chartex" xmlns:cx7="http://schemas.microsoft.com/office/drawing/2016/5/13/chartex" xmlns:cx8="http://schemas.microsoft.com/office/drawing/2016/5/14/chartex" xmlns:mc="http://schemas.openxmlformats.org/markup-compatibility/2006" xmlns:aink="http://schemas.microsoft.com/office/drawing/2016/ink" xmlns:am3d="http://schemas.microsoft.com/office/drawing/2017/model3d" xmlns:o="urn:schemas-microsoft-com:office:office" xmlns:r="http://schemas.openxmlformats.org/officeDocument/2006/relationships" xmlns:m="http://schemas.openxmlformats.org/officeDocument/2006/math" xmlns:v="urn:schemas-microsoft-com:vml" xmlns:wp14="http://schemas.microsoft.com/office/word/2010/wordprocessingDrawing" xmlns:wp="http://schemas.openxmlformats.org/drawingml/2006/wordprocessingDrawing" xmlns:w10="urn:schemas-microsoft-com:office:word" xmlns:w="http://schemas.openxmlformats.org/wordprocessingml/2006/main" xmlns:w14="http://schemas.microsoft.com/office/word/2010/wordml" xmlns:w15="http://schemas.microsoft.com/office/word/2012/wordml" xmlns:w16cex="http://schemas.microsoft.com/office/word/2018/wordml/cex" xmlns:w16cid="http://schemas.microsoft.com/office/word/2016/wordml/cid" xmlns:w16="http://schemas.microsoft.com/office/word/2018/wordml" xmlns:w16se="http://schemas.microsoft.com/office/word/2015/wordml/symex" xmlns:wpg="http://schemas.microsoft.com/office/word/2010/wordprocessingGroup" xmlns:wpi="http://schemas.microsoft.com/office/word/2010/wordprocessingInk" xmlns:wne="http://schemas.microsoft.com/office/word/2006/wordml" xmlns:wps="http://schemas.microsoft.com/office/word/2010/wordprocessingShape" mc:Ignorable="w14 w15 w16se w16cid w16 w16cex wp14">
   <w:body>
+    <w:p>
+      <w:pPr>
+        <w:tabs>
+          <w:tab w:val="left" w:pos="3360"/>
+          <w:tab w:val="left" w:pos="5720"/>
+        </w:tabs>
+      </w:pPr>
+      <w:r>
+        <w:rPr>
+          <w:noProof/>
+        </w:rPr>
+        <mc:AlternateContent>
+          <mc:Choice Requires="wps">
+            <w:drawing>
+              <wp:anchor distT="0" distB="0" distL="114300" distR="114300" simplePos="0" relativeHeight="251660288" behindDoc="0" locked="0" layoutInCell="1" allowOverlap="1" wp14:anchorId="6FF83AD3" wp14:editId="04E753CD">
+                <wp:simplePos x="0" y="0"/>
+                <wp:positionH relativeFrom="column">
+                  <wp:posOffset>2895600</wp:posOffset>
+                </wp:positionH>
+                <wp:positionV relativeFrom="paragraph">
+                  <wp:posOffset>81280</wp:posOffset>
+                </wp:positionV>
+                <wp:extent cx="609600" cy="8467"/>
+                <wp:effectExtent l="0" t="57150" r="38100" b="86995"/>
+                <wp:wrapNone/>
+                <wp:docPr id="2" name="Straight Arrow Connector 2"/>
+                <wp:cNvGraphicFramePr/>
+                <a:graphic xmlns:a="http://schemas.openxmlformats.org/drawingml/2006/main">
+                  <a:graphicData uri="http://schemas.microsoft.com/office/word/2010/wordprocessingShape">
+                    <wps:wsp>
+                      <wps:cNvCnPr/>
+                      <wps:spPr>
+                        <a:xfrm>
+                          <a:off x="0" y="0"/>
+                          <a:ext cx="609600" cy="8467"/>
+                        </a:xfrm>
+                        <a:prstGeom prst="straightConnector1">
+                          <a:avLst/>
+                        </a:prstGeom>
+                        <a:ln>
+                          <a:tailEnd type="triangle"/>
+                        </a:ln>
+                      </wps:spPr>
+                      <wps:style>
+                        <a:lnRef idx="1">
+                          <a:schemeClr val="accent1"/>
+                        </a:lnRef>
+                        <a:fillRef idx="0">
+                          <a:schemeClr val="accent1"/>
+                        </a:fillRef>
+                        <a:effectRef idx="0">
+                          <a:schemeClr val="accent1"/>
+                        </a:effectRef>
+                        <a:fontRef idx="minor">
+                          <a:schemeClr val="tx1"/>
+                        </a:fontRef>
+                      </wps:style>
+                      <wps:bodyPr/>
+                    </wps:wsp>
+                  </a:graphicData>
+                </a:graphic>
+              </wp:anchor>
+            </w:drawing>
+          </mc:Choice>
+          <mc:Fallback>
+            <w:pict>
+              <v:shapetype w14:anchorId="45B6FB93" id="_x0000_t32" coordsize="21600,21600" o:spt="32" o:oned="t" path="m,l21600,21600e" filled="f">
+                <v:path arrowok="t" fillok="f" o:connecttype="none"/>
+                <o:lock v:ext="edit" shapetype="t"/>
+              </v:shapetype>
+              <v:shape id="Straight Arrow Connector 2" o:spid="_x0000_s1026" type="#_x0000_t32" style="position:absolute;margin-left:228pt;margin-top:6.4pt;width:48pt;height:.65pt;z-index:251660288;visibility:visible;mso-wrap-style:square;mso-wrap-distance-left:9pt;mso-wrap-distance-top:0;mso-wrap-distance-right:9pt;mso-wrap-distance-bottom:0;mso-position-horizontal:absolute;mso-position-horizontal-relative:text;mso-position-vertical:absolute;mso-position-vertical-relative:text" o:gfxdata="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" strokecolor="#4472c4 [3204]" strokeweight=".5pt">
+                <v:stroke endarrow="block" joinstyle="miter"/>
+              </v:shape>
+            </w:pict>
+          </mc:Fallback>
+        </mc:AlternateContent>
+      </w:r>
+      <w:r>
+        <w:rPr>
+          <w:noProof/>
+        </w:rPr>
+        <mc:AlternateContent>
+          <mc:Choice Requires="wps">
+            <w:drawing>
+              <wp:anchor distT="0" distB="0" distL="114300" distR="114300" simplePos="0" relativeHeight="251659264" behindDoc="0" locked="0" layoutInCell="1" allowOverlap="1" wp14:anchorId="0470CBE3" wp14:editId="1366F518">
+                <wp:simplePos x="0" y="0"/>
+                <wp:positionH relativeFrom="column">
+                  <wp:posOffset>1346200</wp:posOffset>
+                </wp:positionH>
+                <wp:positionV relativeFrom="paragraph">
+                  <wp:posOffset>123613</wp:posOffset>
+                </wp:positionV>
+                <wp:extent cx="694267" cy="0"/>
+                <wp:effectExtent l="0" t="76200" r="10795" b="95250"/>
+                <wp:wrapNone/>
+                <wp:docPr id="1" name="Straight Arrow Connector 1"/>
+                <wp:cNvGraphicFramePr/>
+                <a:graphic xmlns:a="http://schemas.openxmlformats.org/drawingml/2006/main">
+                  <a:graphicData uri="http://schemas.microsoft.com/office/word/2010/wordprocessingShape">
+                    <wps:wsp>
+                      <wps:cNvCnPr/>
+                      <wps:spPr>
+                        <a:xfrm>
+                          <a:off x="0" y="0"/>
+                          <a:ext cx="694267" cy="0"/>
+                        </a:xfrm>
+                        <a:prstGeom prst="straightConnector1">
+                          <a:avLst/>
+                        </a:prstGeom>
+                        <a:ln>
+                          <a:tailEnd type="triangle"/>
+                        </a:ln>
+                      </wps:spPr>
+                      <wps:style>
+                        <a:lnRef idx="1">
+                          <a:schemeClr val="accent1"/>
+                        </a:lnRef>
+                        <a:fillRef idx="0">
+                          <a:schemeClr val="accent1"/>
+                        </a:fillRef>
+                        <a:effectRef idx="0">
+                          <a:schemeClr val="accent1"/>
+                        </a:effectRef>
+                        <a:fontRef idx="minor">
+                          <a:schemeClr val="tx1"/>
+                        </a:fontRef>
+                      </wps:style>
+                      <wps:bodyPr/>
+                    </wps:wsp>
+                  </a:graphicData>
+                </a:graphic>
+              </wp:anchor>
+            </w:drawing>
+          </mc:Choice>
+          <mc:Fallback>
+            <w:pict>
+              <v:shape w14:anchorId="44553DA0" id="Straight Arrow Connector 1" o:spid="_x0000_s1026" type="#_x0000_t32" style="position:absolute;margin-left:106pt;margin-top:9.75pt;width:54.65pt;height:0;z-index:251659264;visibility:visible;mso-wrap-style:square;mso-wrap-distance-left:9pt;mso-wrap-distance-top:0;mso-wrap-distance-right:9pt;mso-wrap-distance-bottom:0;mso-position-horizontal:absolute;mso-position-horizontal-relative:text;mso-position-vertical:absolute;mso-position-vertical-relative:text" o:gfxdata="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" strokecolor="#4472c4 [3204]" strokeweight=".5pt">
+                <v:stroke endarrow="block" joinstyle="miter"/>
+              </v:shape>
+            </w:pict>
+          </mc:Fallback>
+        </mc:AlternateContent>
+      </w:r>
+      <w:r>
+        <w:t xml:space="preserve">Type in Category name </w:t>
+      </w:r>
+      <w:r>
+        <w:tab/>
+        <w:t xml:space="preserve">Press Submit </w:t>
+      </w:r>
+      <w:r>
+        <w:tab/>
+        <w:t>Creates the Habit</w:t>
+      </w:r>
+    </w:p>
     <w:p/>
+    <w:p>
+      <w:pPr>
+        <w:tabs>
+          <w:tab w:val="left" w:pos="3453"/>
+          <w:tab w:val="left" w:pos="5680"/>
+        </w:tabs>
+      </w:pPr>
+      <w:r>
+        <w:rPr>
+          <w:noProof/>
+        </w:rPr>
+        <mc:AlternateContent>
+          <mc:Choice Requires="wps">
+            <w:drawing>
+              <wp:anchor distT="0" distB="0" distL="114300" distR="114300" simplePos="0" relativeHeight="251662336" behindDoc="0" locked="0" layoutInCell="1" allowOverlap="1" wp14:anchorId="4A569989" wp14:editId="0CE69FEE">
+                <wp:simplePos x="0" y="0"/>
+                <wp:positionH relativeFrom="column">
+                  <wp:posOffset>2937933</wp:posOffset>
+                </wp:positionH>
+                <wp:positionV relativeFrom="paragraph">
+                  <wp:posOffset>85513</wp:posOffset>
+                </wp:positionV>
+                <wp:extent cx="584200" cy="0"/>
+                <wp:effectExtent l="0" t="76200" r="25400" b="95250"/>
+                <wp:wrapNone/>
+                <wp:docPr id="4" name="Straight Arrow Connector 4"/>
+                <wp:cNvGraphicFramePr/>
+                <a:graphic xmlns:a="http://schemas.openxmlformats.org/drawingml/2006/main">
+                  <a:graphicData uri="http://schemas.microsoft.com/office/word/2010/wordprocessingShape">
+                    <wps:wsp>
+                      <wps:cNvCnPr/>
+                      <wps:spPr>
+                        <a:xfrm>
+                          <a:off x="0" y="0"/>
+                          <a:ext cx="584200" cy="0"/>
+                        </a:xfrm>
+                        <a:prstGeom prst="straightConnector1">
+                          <a:avLst/>
+                        </a:prstGeom>
+                        <a:ln>
+                          <a:tailEnd type="triangle"/>
+                        </a:ln>
+                      </wps:spPr>
+                      <wps:style>
+                        <a:lnRef idx="1">
+                          <a:schemeClr val="accent1"/>
+                        </a:lnRef>
+                        <a:fillRef idx="0">
+                          <a:schemeClr val="accent1"/>
+                        </a:fillRef>
+                        <a:effectRef idx="0">
+                          <a:schemeClr val="accent1"/>
+                        </a:effectRef>
+                        <a:fontRef idx="minor">
+                          <a:schemeClr val="tx1"/>
+                        </a:fontRef>
+                      </wps:style>
+                      <wps:bodyPr/>
+                    </wps:wsp>
+                  </a:graphicData>
+                </a:graphic>
+              </wp:anchor>
+            </w:drawing>
+          </mc:Choice>
+          <mc:Fallback>
+            <w:pict>
+              <v:shape w14:anchorId="78BE48AF" id="Straight Arrow Connector 4" o:spid="_x0000_s1026" type="#_x0000_t32" style="position:absolute;margin-left:231.35pt;margin-top:6.75pt;width:46pt;height:0;z-index:251662336;visibility:visible;mso-wrap-style:square;mso-wrap-distance-left:9pt;mso-wrap-distance-top:0;mso-wrap-distance-right:9pt;mso-wrap-distance-bottom:0;mso-position-horizontal:absolute;mso-position-horizontal-relative:text;mso-position-vertical:absolute;mso-position-vertical-relative:text" o:gfxdata="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" strokecolor="#4472c4 [3204]" strokeweight=".5pt">
+                <v:stroke endarrow="block" joinstyle="miter"/>
+              </v:shape>
+            </w:pict>
+          </mc:Fallback>
+        </mc:AlternateContent>
+      </w:r>
+      <w:r>
+        <w:rPr>
+          <w:noProof/>
+        </w:rPr>
+        <mc:AlternateContent>
+          <mc:Choice Requires="wps">
+            <w:drawing>
+              <wp:anchor distT="0" distB="0" distL="114300" distR="114300" simplePos="0" relativeHeight="251661312" behindDoc="0" locked="0" layoutInCell="1" allowOverlap="1" wp14:anchorId="1FAC0A92" wp14:editId="7CF40712">
+                <wp:simplePos x="0" y="0"/>
+                <wp:positionH relativeFrom="column">
+                  <wp:posOffset>1430867</wp:posOffset>
+                </wp:positionH>
+                <wp:positionV relativeFrom="paragraph">
+                  <wp:posOffset>85513</wp:posOffset>
+                </wp:positionV>
+                <wp:extent cx="685800" cy="0"/>
+                <wp:effectExtent l="0" t="76200" r="19050" b="95250"/>
+                <wp:wrapNone/>
+                <wp:docPr id="3" name="Straight Arrow Connector 3"/>
+                <wp:cNvGraphicFramePr/>
+                <a:graphic xmlns:a="http://schemas.openxmlformats.org/drawingml/2006/main">
+                  <a:graphicData uri="http://schemas.microsoft.com/office/word/2010/wordprocessingShape">
+                    <wps:wsp>
+                      <wps:cNvCnPr/>
+                      <wps:spPr>
+                        <a:xfrm>
+                          <a:off x="0" y="0"/>
+                          <a:ext cx="685800" cy="0"/>
+                        </a:xfrm>
+                        <a:prstGeom prst="straightConnector1">
+                          <a:avLst/>
+                        </a:prstGeom>
+                        <a:ln>
+                          <a:tailEnd type="triangle"/>
+                        </a:ln>
+                      </wps:spPr>
+                      <wps:style>
+                        <a:lnRef idx="1">
+                          <a:schemeClr val="accent1"/>
+                        </a:lnRef>
+                        <a:fillRef idx="0">
+                          <a:schemeClr val="accent1"/>
+                        </a:fillRef>
+                        <a:effectRef idx="0">
+                          <a:schemeClr val="accent1"/>
+                        </a:effectRef>
+                        <a:fontRef idx="minor">
+                          <a:schemeClr val="tx1"/>
+                        </a:fontRef>
+                      </wps:style>
+                      <wps:bodyPr/>
+                    </wps:wsp>
+                  </a:graphicData>
+                </a:graphic>
+              </wp:anchor>
+            </w:drawing>
+          </mc:Choice>
+          <mc:Fallback>
+            <w:pict>
+              <v:shape w14:anchorId="1FEFF368" id="Straight Arrow Connector 3" o:spid="_x0000_s1026" type="#_x0000_t32" style="position:absolute;margin-left:112.65pt;margin-top:6.75pt;width:54pt;height:0;z-index:251661312;visibility:visible;mso-wrap-style:square;mso-wrap-distance-left:9pt;mso-wrap-distance-top:0;mso-wrap-distance-right:9pt;mso-wrap-distance-bottom:0;mso-position-horizontal:absolute;mso-position-horizontal-relative:text;mso-position-vertical:absolute;mso-position-vertical-relative:text" o:gfxdata="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" strokecolor="#4472c4 [3204]" strokeweight=".5pt">
+                <v:stroke endarrow="block" joinstyle="miter"/>
+              </v:shape>
+            </w:pict>
+          </mc:Fallback>
+        </mc:AlternateContent>
+      </w:r>
+      <w:r>
+        <w:t xml:space="preserve">No category name typed </w:t>
+      </w:r>
+      <w:r>
+        <w:tab/>
+        <w:t>Press Submit</w:t>
+      </w:r>
+      <w:r>
+        <w:tab/>
+        <w:t>Error Message</w:t>
+      </w:r>
+    </w:p>
+    <w:p>
+      <w:pPr>
+        <w:tabs>
+          <w:tab w:val="left" w:pos="3453"/>
+          <w:tab w:val="left" w:pos="5680"/>
+        </w:tabs>
+      </w:pPr>
+    </w:p>
+    <w:p>
+      <w:pPr>
+        <w:tabs>
+          <w:tab w:val="left" w:pos="2800"/>
+          <w:tab w:val="left" w:pos="5680"/>
+        </w:tabs>
+      </w:pPr>
+      <w:bookmarkStart w:id="0" w:name="_Hlk50722231"/>
+      <w:r>
+        <w:rPr>
+          <w:noProof/>
+        </w:rPr>
+        <mc:AlternateContent>
+          <mc:Choice Requires="wps">
+            <w:drawing>
+              <wp:anchor distT="0" distB="0" distL="114300" distR="114300" simplePos="0" relativeHeight="251665408" behindDoc="0" locked="0" layoutInCell="1" allowOverlap="1" wp14:anchorId="06782841" wp14:editId="3C06D2F6">
+                <wp:simplePos x="0" y="0"/>
+                <wp:positionH relativeFrom="column">
+                  <wp:posOffset>1176867</wp:posOffset>
+                </wp:positionH>
+                <wp:positionV relativeFrom="paragraph">
+                  <wp:posOffset>149647</wp:posOffset>
+                </wp:positionV>
+                <wp:extent cx="507788" cy="465667"/>
+                <wp:effectExtent l="0" t="0" r="64135" b="48895"/>
+                <wp:wrapNone/>
+                <wp:docPr id="7" name="Straight Arrow Connector 7"/>
+                <wp:cNvGraphicFramePr/>
+                <a:graphic xmlns:a="http://schemas.openxmlformats.org/drawingml/2006/main">
+                  <a:graphicData uri="http://schemas.microsoft.com/office/word/2010/wordprocessingShape">
+                    <wps:wsp>
+                      <wps:cNvCnPr/>
+                      <wps:spPr>
+                        <a:xfrm>
+                          <a:off x="0" y="0"/>
+                          <a:ext cx="507788" cy="465667"/>
+                        </a:xfrm>
+                        <a:prstGeom prst="straightConnector1">
+                          <a:avLst/>
+                        </a:prstGeom>
+                        <a:ln>
+                          <a:tailEnd type="triangle"/>
+                        </a:ln>
+                      </wps:spPr>
+                      <wps:style>
+                        <a:lnRef idx="1">
+                          <a:schemeClr val="accent1"/>
+                        </a:lnRef>
+                        <a:fillRef idx="0">
+                          <a:schemeClr val="accent1"/>
+                        </a:fillRef>
+                        <a:effectRef idx="0">
+                          <a:schemeClr val="accent1"/>
+                        </a:effectRef>
+                        <a:fontRef idx="minor">
+                          <a:schemeClr val="tx1"/>
+                        </a:fontRef>
+                      </wps:style>
+                      <wps:bodyPr/>
+                    </wps:wsp>
+                  </a:graphicData>
+                </a:graphic>
+                <wp14:sizeRelH relativeFrom="margin">
+                  <wp14:pctWidth>0</wp14:pctWidth>
+                </wp14:sizeRelH>
+                <wp14:sizeRelV relativeFrom="margin">
+                  <wp14:pctHeight>0</wp14:pctHeight>
+                </wp14:sizeRelV>
+              </wp:anchor>
+            </w:drawing>
+          </mc:Choice>
+          <mc:Fallback>
+            <w:pict>
+              <v:shape w14:anchorId="78A40CF0" id="Straight Arrow Connector 7" o:spid="_x0000_s1026" type="#_x0000_t32" style="position:absolute;margin-left:92.65pt;margin-top:11.8pt;width:40pt;height:36.65pt;z-index:251665408;visibility:visible;mso-wrap-style:square;mso-width-percent:0;mso-height-percent:0;mso-wrap-distance-left:9pt;mso-wrap-distance-top:0;mso-wrap-distance-right:9pt;mso-wrap-distance-bottom:0;mso-position-horizontal:absolute;mso-position-horizontal-relative:text;mso-position-vertical:absolute;mso-position-vertical-relative:text;mso-width-percent:0;mso-height-percent:0;mso-width-relative:margin;mso-height-relative:margin" o:gfxdata="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" strokecolor="#4472c4 [3204]" strokeweight=".5pt">
+                <v:stroke endarrow="block" joinstyle="miter"/>
+              </v:shape>
+            </w:pict>
+          </mc:Fallback>
+        </mc:AlternateContent>
+      </w:r>
+      <w:r>
+        <w:rPr>
+          <w:noProof/>
+        </w:rPr>
+        <mc:AlternateContent>
+          <mc:Choice Requires="wps">
+            <w:drawing>
+              <wp:anchor distT="0" distB="0" distL="114300" distR="114300" simplePos="0" relativeHeight="251664384" behindDoc="0" locked="0" layoutInCell="1" allowOverlap="1" wp14:anchorId="6B29DAFE" wp14:editId="52CD8770">
+                <wp:simplePos x="0" y="0"/>
+                <wp:positionH relativeFrom="column">
+                  <wp:posOffset>2810933</wp:posOffset>
+                </wp:positionH>
+                <wp:positionV relativeFrom="paragraph">
+                  <wp:posOffset>79587</wp:posOffset>
+                </wp:positionV>
+                <wp:extent cx="618067" cy="19261"/>
+                <wp:effectExtent l="0" t="57150" r="10795" b="95250"/>
+                <wp:wrapNone/>
+                <wp:docPr id="6" name="Straight Arrow Connector 6"/>
+                <wp:cNvGraphicFramePr/>
+                <a:graphic xmlns:a="http://schemas.openxmlformats.org/drawingml/2006/main">
+                  <a:graphicData uri="http://schemas.microsoft.com/office/word/2010/wordprocessingShape">
+                    <wps:wsp>
+                      <wps:cNvCnPr/>
+                      <wps:spPr>
+                        <a:xfrm>
+                          <a:off x="0" y="0"/>
+                          <a:ext cx="618067" cy="19261"/>
+                        </a:xfrm>
+                        <a:prstGeom prst="straightConnector1">
+                          <a:avLst/>
+                        </a:prstGeom>
+                        <a:ln>
+                          <a:tailEnd type="triangle"/>
+                        </a:ln>
+                      </wps:spPr>
+                      <wps:style>
+                        <a:lnRef idx="1">
+                          <a:schemeClr val="accent1"/>
+                        </a:lnRef>
+                        <a:fillRef idx="0">
+                          <a:schemeClr val="accent1"/>
+                        </a:fillRef>
+                        <a:effectRef idx="0">
+                          <a:schemeClr val="accent1"/>
+                        </a:effectRef>
+                        <a:fontRef idx="minor">
+                          <a:schemeClr val="tx1"/>
+                        </a:fontRef>
+                      </wps:style>
+                      <wps:bodyPr/>
+                    </wps:wsp>
+                  </a:graphicData>
+                </a:graphic>
+              </wp:anchor>
+            </w:drawing>
+          </mc:Choice>
+          <mc:Fallback>
+            <w:pict>
+              <v:shape w14:anchorId="793D7E85" id="Straight Arrow Connector 6" o:spid="_x0000_s1026" type="#_x0000_t32" style="position:absolute;margin-left:221.35pt;margin-top:6.25pt;width:48.65pt;height:1.5pt;z-index:251664384;visibility:visible;mso-wrap-style:square;mso-wrap-distance-left:9pt;mso-wrap-distance-top:0;mso-wrap-distance-right:9pt;mso-wrap-distance-bottom:0;mso-position-horizontal:absolute;mso-position-horizontal-relative:text;mso-position-vertical:absolute;mso-position-vertical-relative:text" o:gfxdata="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" strokecolor="#4472c4 [3204]" strokeweight=".5pt">
+                <v:stroke endarrow="block" joinstyle="miter"/>
+              </v:shape>
+            </w:pict>
+          </mc:Fallback>
+        </mc:AlternateContent>
+      </w:r>
+      <w:r>
+        <w:rPr>
+          <w:noProof/>
+        </w:rPr>
+        <mc:AlternateContent>
+          <mc:Choice Requires="wps">
+            <w:drawing>
+              <wp:anchor distT="0" distB="0" distL="114300" distR="114300" simplePos="0" relativeHeight="251663360" behindDoc="0" locked="0" layoutInCell="1" allowOverlap="1" wp14:anchorId="0D49ABCB" wp14:editId="0B3C1580">
+                <wp:simplePos x="0" y="0"/>
+                <wp:positionH relativeFrom="column">
+                  <wp:posOffset>1168400</wp:posOffset>
+                </wp:positionH>
+                <wp:positionV relativeFrom="paragraph">
+                  <wp:posOffset>73448</wp:posOffset>
+                </wp:positionV>
+                <wp:extent cx="516467" cy="8467"/>
+                <wp:effectExtent l="0" t="57150" r="36195" b="86995"/>
+                <wp:wrapNone/>
+                <wp:docPr id="5" name="Straight Arrow Connector 5"/>
+                <wp:cNvGraphicFramePr/>
+                <a:graphic xmlns:a="http://schemas.openxmlformats.org/drawingml/2006/main">
+                  <a:graphicData uri="http://schemas.microsoft.com/office/word/2010/wordprocessingShape">
+                    <wps:wsp>
+                      <wps:cNvCnPr/>
+                      <wps:spPr>
+                        <a:xfrm>
+                          <a:off x="0" y="0"/>
+                          <a:ext cx="516467" cy="8467"/>
+                        </a:xfrm>
+                        <a:prstGeom prst="straightConnector1">
+                          <a:avLst/>
+                        </a:prstGeom>
+                        <a:ln>
+                          <a:tailEnd type="triangle"/>
+                        </a:ln>
+                      </wps:spPr>
+                      <wps:style>
+                        <a:lnRef idx="1">
+                          <a:schemeClr val="accent1"/>
+                        </a:lnRef>
+                        <a:fillRef idx="0">
+                          <a:schemeClr val="accent1"/>
+                        </a:fillRef>
+                        <a:effectRef idx="0">
+                          <a:schemeClr val="accent1"/>
+                        </a:effectRef>
+                        <a:fontRef idx="minor">
+                          <a:schemeClr val="tx1"/>
+                        </a:fontRef>
+                      </wps:style>
+                      <wps:bodyPr/>
+                    </wps:wsp>
+                  </a:graphicData>
+                </a:graphic>
+              </wp:anchor>
+            </w:drawing>
+          </mc:Choice>
+          <mc:Fallback>
+            <w:pict>
+              <v:shape w14:anchorId="2C20F89F" id="Straight Arrow Connector 5" o:spid="_x0000_s1026" type="#_x0000_t32" style="position:absolute;margin-left:92pt;margin-top:5.8pt;width:40.65pt;height:.65pt;z-index:251663360;visibility:visible;mso-wrap-style:square;mso-wrap-distance-left:9pt;mso-wrap-distance-top:0;mso-wrap-distance-right:9pt;mso-wrap-distance-bottom:0;mso-position-horizontal:absolute;mso-position-horizontal-relative:text;mso-position-vertical:absolute;mso-position-vertical-relative:text" o:gfxdata="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" strokecolor="#4472c4 [3204]" strokeweight=".5pt">
+                <v:stroke endarrow="block" joinstyle="miter"/>
+              </v:shape>
+            </w:pict>
+          </mc:Fallback>
+        </mc:AlternateContent>
+      </w:r>
+      <w:r>
+        <w:rPr>
+          <w:noProof/>
+        </w:rPr>
+        <w:t>Click</w:t>
+      </w:r>
+      <w:r>
+        <w:t xml:space="preserve"> “Delete” Button </w:t>
+      </w:r>
+      <w:r>
+        <w:tab/>
+        <w:t xml:space="preserve">click “Yes” Button </w:t>
+      </w:r>
+      <w:r>
+        <w:tab/>
+        <w:t>Category is Deleted</w:t>
+      </w:r>
+    </w:p>
+    <w:p/>
+    <w:p>
+      <w:pPr>
+        <w:tabs>
+          <w:tab w:val="left" w:pos="2760"/>
+          <w:tab w:val="left" w:pos="5547"/>
+        </w:tabs>
+      </w:pPr>
+      <w:r>
+        <w:rPr>
+          <w:noProof/>
+        </w:rPr>
+        <mc:AlternateContent>
+          <mc:Choice Requires="wps">
+            <w:drawing>
+              <wp:anchor distT="0" distB="0" distL="114300" distR="114300" simplePos="0" relativeHeight="251666432" behindDoc="0" locked="0" layoutInCell="1" allowOverlap="1" wp14:anchorId="2BE3B8FD" wp14:editId="363255AB">
+                <wp:simplePos x="0" y="0"/>
+                <wp:positionH relativeFrom="column">
+                  <wp:posOffset>2760133</wp:posOffset>
+                </wp:positionH>
+                <wp:positionV relativeFrom="paragraph">
+                  <wp:posOffset>86148</wp:posOffset>
+                </wp:positionV>
+                <wp:extent cx="668655" cy="8467"/>
+                <wp:effectExtent l="0" t="76200" r="17145" b="86995"/>
+                <wp:wrapNone/>
+                <wp:docPr id="8" name="Straight Arrow Connector 8"/>
+                <wp:cNvGraphicFramePr/>
+                <a:graphic xmlns:a="http://schemas.openxmlformats.org/drawingml/2006/main">
+                  <a:graphicData uri="http://schemas.microsoft.com/office/word/2010/wordprocessingShape">
+                    <wps:wsp>
+                      <wps:cNvCnPr/>
+                      <wps:spPr>
+                        <a:xfrm flipV="1">
+                          <a:off x="0" y="0"/>
+                          <a:ext cx="668655" cy="8467"/>
+                        </a:xfrm>
+                        <a:prstGeom prst="straightConnector1">
+                          <a:avLst/>
+                        </a:prstGeom>
+                        <a:ln>
+                          <a:tailEnd type="triangle"/>
+                        </a:ln>
+                      </wps:spPr>
+                      <wps:style>
+                        <a:lnRef idx="1">
+                          <a:schemeClr val="accent1"/>
+                        </a:lnRef>
+                        <a:fillRef idx="0">
+                          <a:schemeClr val="accent1"/>
+                        </a:fillRef>
+                        <a:effectRef idx="0">
+                          <a:schemeClr val="accent1"/>
+                        </a:effectRef>
+                        <a:fontRef idx="minor">
+                          <a:schemeClr val="tx1"/>
+                        </a:fontRef>
+                      </wps:style>
+                      <wps:bodyPr/>
+                    </wps:wsp>
+                  </a:graphicData>
+                </a:graphic>
+              </wp:anchor>
+            </w:drawing>
+          </mc:Choice>
+          <mc:Fallback>
+            <w:pict>
+              <v:shape w14:anchorId="10522EAD" id="Straight Arrow Connector 8" o:spid="_x0000_s1026" type="#_x0000_t32" style="position:absolute;margin-left:217.35pt;margin-top:6.8pt;width:52.65pt;height:.65pt;flip:y;z-index:251666432;visibility:visible;mso-wrap-style:square;mso-wrap-distance-left:9pt;mso-wrap-distance-top:0;mso-wrap-distance-right:9pt;mso-wrap-distance-bottom:0;mso-position-horizontal:absolute;mso-position-horizontal-relative:text;mso-position-vertical:absolute;mso-position-vertical-relative:text" o:gfxdata="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" strokecolor="#4472c4 [3204]" strokeweight=".5pt">
+                <v:stroke endarrow="block" joinstyle="miter"/>
+              </v:shape>
+            </w:pict>
+          </mc:Fallback>
+        </mc:AlternateContent>
+      </w:r>
+      <w:r>
+        <w:tab/>
+        <w:t>Click “No” Button</w:t>
+      </w:r>
+      <w:r>
+        <w:tab/>
+        <w:t>Page remains unchanged</w:t>
+      </w:r>
+      <w:bookmarkEnd w:id="0"/>
+    </w:p>
     <w:sectPr>
       <w:pgSz w:w="12240" w:h="15840"/>
       <w:pgMar w:top="1440" w:right="1440" w:bottom="1440" w:left="1440" w:header="720" w:footer="720" w:gutter="0"/>

</xml_diff>